<commit_message>
Database and new shows
</commit_message>
<xml_diff>
--- a/_docs/Foamy_Report.docx
+++ b/_docs/Foamy_Report.docx
@@ -66,25 +66,7 @@
           <w:sz w:val="24"/>
           <w:szCs w:val="24"/>
         </w:rPr>
-        <w:t>Кафедра «</w:t>
-      </w:r>
-      <w:proofErr w:type="spellStart"/>
-      <w:r>
-        <w:rPr>
-          <w:rFonts w:ascii="Times New Roman" w:hAnsi="Times New Roman" w:cs="Times New Roman"/>
-          <w:sz w:val="24"/>
-          <w:szCs w:val="24"/>
-        </w:rPr>
-        <w:t>Инфокогнитивные</w:t>
-      </w:r>
-      <w:proofErr w:type="spellEnd"/>
-      <w:r>
-        <w:rPr>
-          <w:rFonts w:ascii="Times New Roman" w:hAnsi="Times New Roman" w:cs="Times New Roman"/>
-          <w:sz w:val="24"/>
-          <w:szCs w:val="24"/>
-        </w:rPr>
-        <w:t xml:space="preserve"> технологии»</w:t>
+        <w:t>Кафедра «Инфокогнитивные технологии»</w:t>
       </w:r>
       <w:r>
         <w:rPr>
@@ -1163,23 +1145,7 @@
           <w:sz w:val="24"/>
           <w:szCs w:val="24"/>
         </w:rPr>
-        <w:t>(поиск отечественных и зарубежных</w:t>
-      </w:r>
-      <w:r>
-        <w:rPr>
-          <w:rFonts w:ascii="Times New Roman" w:hAnsi="Times New Roman" w:cs="Times New Roman"/>
-          <w:sz w:val="24"/>
-          <w:szCs w:val="24"/>
-        </w:rPr>
-        <w:t xml:space="preserve"> </w:t>
-      </w:r>
-      <w:r>
-        <w:rPr>
-          <w:rFonts w:ascii="Times New Roman" w:hAnsi="Times New Roman" w:cs="Times New Roman"/>
-          <w:sz w:val="24"/>
-          <w:szCs w:val="24"/>
-        </w:rPr>
-        <w:t>сайтов, анализ структуры сайта, юзабилити,</w:t>
+        <w:t>(поиск отечественных и зарубежных сайтов, анализ структуры сайта, юзабилити,</w:t>
       </w:r>
       <w:r>
         <w:rPr>
@@ -1284,39 +1250,7 @@
           <w:sz w:val="24"/>
           <w:szCs w:val="24"/>
         </w:rPr>
-        <w:t>(обзор кейсов использования сайтов,</w:t>
-      </w:r>
-      <w:r>
-        <w:rPr>
-          <w:rFonts w:ascii="Times New Roman" w:hAnsi="Times New Roman" w:cs="Times New Roman"/>
-          <w:sz w:val="24"/>
-          <w:szCs w:val="24"/>
-        </w:rPr>
-        <w:t xml:space="preserve"> </w:t>
-      </w:r>
-      <w:r>
-        <w:rPr>
-          <w:rFonts w:ascii="Times New Roman" w:hAnsi="Times New Roman" w:cs="Times New Roman"/>
-          <w:sz w:val="24"/>
-          <w:szCs w:val="24"/>
-        </w:rPr>
-        <w:t>CJM, выбор функционала, проектирование</w:t>
-      </w:r>
-      <w:r>
-        <w:rPr>
-          <w:rFonts w:ascii="Times New Roman" w:hAnsi="Times New Roman" w:cs="Times New Roman"/>
-          <w:sz w:val="24"/>
-          <w:szCs w:val="24"/>
-        </w:rPr>
-        <w:t xml:space="preserve"> </w:t>
-      </w:r>
-      <w:r>
-        <w:rPr>
-          <w:rFonts w:ascii="Times New Roman" w:hAnsi="Times New Roman" w:cs="Times New Roman"/>
-          <w:sz w:val="24"/>
-          <w:szCs w:val="24"/>
-        </w:rPr>
-        <w:t>бизнес-процессов)</w:t>
+        <w:t>(обзор кейсов использования сайтов, CJM, выбор функционала, проектирование бизнес-процессов)</w:t>
       </w:r>
     </w:p>
     <w:p>
@@ -1364,43 +1298,15 @@
           <w:sz w:val="24"/>
           <w:szCs w:val="24"/>
         </w:rPr>
-        <w:t xml:space="preserve">Разработка </w:t>
-      </w:r>
-      <w:proofErr w:type="spellStart"/>
-      <w:r>
-        <w:rPr>
-          <w:rFonts w:ascii="Times New Roman" w:hAnsi="Times New Roman" w:cs="Times New Roman"/>
-          <w:sz w:val="24"/>
-          <w:szCs w:val="24"/>
-        </w:rPr>
-        <w:t>мокапов</w:t>
-      </w:r>
-      <w:proofErr w:type="spellEnd"/>
-      <w:r>
-        <w:rPr>
-          <w:rFonts w:ascii="Times New Roman" w:hAnsi="Times New Roman" w:cs="Times New Roman"/>
-          <w:sz w:val="24"/>
-          <w:szCs w:val="24"/>
-        </w:rPr>
-        <w:t xml:space="preserve"> и прототипов (</w:t>
-      </w:r>
-      <w:proofErr w:type="spellStart"/>
-      <w:r>
-        <w:rPr>
-          <w:rFonts w:ascii="Times New Roman" w:hAnsi="Times New Roman" w:cs="Times New Roman"/>
-          <w:sz w:val="24"/>
-          <w:szCs w:val="24"/>
-        </w:rPr>
-        <w:t>мокап</w:t>
-      </w:r>
-      <w:proofErr w:type="spellEnd"/>
-      <w:r>
-        <w:rPr>
-          <w:rFonts w:ascii="Times New Roman" w:hAnsi="Times New Roman" w:cs="Times New Roman"/>
-          <w:sz w:val="24"/>
-          <w:szCs w:val="24"/>
-        </w:rPr>
-        <w:t xml:space="preserve"> сайта, макет сайта, структура базы данных)</w:t>
+        <w:t>Разработка мокапов и прототипов (</w:t>
+      </w:r>
+      <w:r>
+        <w:rPr>
+          <w:rFonts w:ascii="Times New Roman" w:hAnsi="Times New Roman" w:cs="Times New Roman"/>
+          <w:sz w:val="24"/>
+          <w:szCs w:val="24"/>
+        </w:rPr>
+        <w:t>мокап сайта, макет сайта, структура базы данных)</w:t>
       </w:r>
     </w:p>
     <w:p>
@@ -1709,17 +1615,7 @@
           <w:sz w:val="24"/>
           <w:szCs w:val="24"/>
         </w:rPr>
-        <w:t>список</w:t>
-      </w:r>
-      <w:r>
-        <w:rPr>
-          <w:rFonts w:ascii="Times New Roman" w:hAnsi="Times New Roman" w:cs="Times New Roman"/>
-          <w:b/>
-          <w:bCs/>
-          <w:sz w:val="24"/>
-          <w:szCs w:val="24"/>
-        </w:rPr>
-        <w:t xml:space="preserve"> аналогов</w:t>
+        <w:t>список аналогов</w:t>
       </w:r>
       <w:r>
         <w:rPr>
@@ -1745,7 +1641,6 @@
           <w:szCs w:val="24"/>
         </w:rPr>
       </w:pPr>
-      <w:proofErr w:type="spellStart"/>
       <w:r>
         <w:rPr>
           <w:rFonts w:ascii="Times New Roman" w:hAnsi="Times New Roman" w:cs="Times New Roman"/>
@@ -1770,7 +1665,6 @@
         </w:rPr>
         <w:t>Музыка</w:t>
       </w:r>
-      <w:proofErr w:type="spellEnd"/>
     </w:p>
     <w:p>
       <w:pPr>
@@ -2235,7 +2129,15 @@
           <w:sz w:val="24"/>
           <w:szCs w:val="24"/>
         </w:rPr>
-        <w:t>Просмотр главная страницы и страницы о проекте</w:t>
+        <w:t>Фильтрация</w:t>
+      </w:r>
+      <w:r>
+        <w:rPr>
+          <w:rFonts w:ascii="Times New Roman" w:hAnsi="Times New Roman" w:cs="Times New Roman"/>
+          <w:sz w:val="24"/>
+          <w:szCs w:val="24"/>
+        </w:rPr>
+        <w:t xml:space="preserve"> (встроенная в соответствующие сущности)</w:t>
       </w:r>
     </w:p>
     <w:p>
@@ -2259,6 +2161,30 @@
           <w:sz w:val="24"/>
           <w:szCs w:val="24"/>
         </w:rPr>
+        <w:t>Просмотр главная страницы и страницы о проекте</w:t>
+      </w:r>
+    </w:p>
+    <w:p>
+      <w:pPr>
+        <w:pStyle w:val="ab"/>
+        <w:numPr>
+          <w:ilvl w:val="0"/>
+          <w:numId w:val="4"/>
+        </w:numPr>
+        <w:spacing w:line="360" w:lineRule="auto"/>
+        <w:jc w:val="both"/>
+        <w:rPr>
+          <w:rFonts w:ascii="Times New Roman" w:hAnsi="Times New Roman" w:cs="Times New Roman"/>
+          <w:sz w:val="24"/>
+          <w:szCs w:val="24"/>
+        </w:rPr>
+      </w:pPr>
+      <w:r>
+        <w:rPr>
+          <w:rFonts w:ascii="Times New Roman" w:hAnsi="Times New Roman" w:cs="Times New Roman"/>
+          <w:sz w:val="24"/>
+          <w:szCs w:val="24"/>
+        </w:rPr>
         <w:t>Дополнительные ссылки</w:t>
       </w:r>
     </w:p>
@@ -2364,25 +2290,7 @@
           <w:sz w:val="24"/>
           <w:szCs w:val="24"/>
         </w:rPr>
-        <w:t xml:space="preserve"> в </w:t>
-      </w:r>
-      <w:proofErr w:type="spellStart"/>
-      <w:r>
-        <w:rPr>
-          <w:rFonts w:ascii="Times New Roman" w:hAnsi="Times New Roman" w:cs="Times New Roman"/>
-          <w:sz w:val="24"/>
-          <w:szCs w:val="24"/>
-        </w:rPr>
-        <w:t>рандомайзере</w:t>
-      </w:r>
-      <w:proofErr w:type="spellEnd"/>
-      <w:r>
-        <w:rPr>
-          <w:rFonts w:ascii="Times New Roman" w:hAnsi="Times New Roman" w:cs="Times New Roman"/>
-          <w:sz w:val="24"/>
-          <w:szCs w:val="24"/>
-        </w:rPr>
-        <w:t xml:space="preserve"> слово, которое переводится как «пенный, пенистый». Это слово ассоциируется с вечеринкой и игристым вином. Ассоциации, в свою очередь, создают у пользователя </w:t>
+        <w:t xml:space="preserve"> в рандомайзере слово, которое переводится как «пенный, пенистый». Это слово ассоциируется с вечеринкой и игристым вином. Ассоциации, в свою очередь, создают у пользователя </w:t>
       </w:r>
       <w:r>
         <w:rPr>
@@ -2418,6 +2326,7 @@
           <w:sz w:val="24"/>
           <w:szCs w:val="24"/>
         </w:rPr>
+        <w:lastRenderedPageBreak/>
         <w:t xml:space="preserve">К разработке </w:t>
       </w:r>
       <w:r>
@@ -2460,7 +2369,6 @@
           <w:sz w:val="24"/>
           <w:szCs w:val="24"/>
         </w:rPr>
-        <w:lastRenderedPageBreak/>
         <w:t>«o»</w:t>
       </w:r>
       <w:r>
@@ -2486,23 +2394,7 @@
           <w:sz w:val="24"/>
           <w:szCs w:val="24"/>
         </w:rPr>
-        <w:t xml:space="preserve">: </w:t>
-      </w:r>
-      <w:r>
-        <w:rPr>
-          <w:rFonts w:ascii="Times New Roman" w:hAnsi="Times New Roman" w:cs="Times New Roman"/>
-          <w:sz w:val="24"/>
-          <w:szCs w:val="24"/>
-        </w:rPr>
-        <w:t>#00bfff</w:t>
-      </w:r>
-      <w:r>
-        <w:rPr>
-          <w:rFonts w:ascii="Times New Roman" w:hAnsi="Times New Roman" w:cs="Times New Roman"/>
-          <w:sz w:val="24"/>
-          <w:szCs w:val="24"/>
-        </w:rPr>
-        <w:t xml:space="preserve">) – </w:t>
+        <w:t xml:space="preserve">: #00bfff) – </w:t>
       </w:r>
       <w:r>
         <w:rPr>
@@ -2803,23 +2695,13 @@
         </w:rPr>
         <w:t xml:space="preserve"> </w:t>
       </w:r>
-      <w:proofErr w:type="spellStart"/>
-      <w:r>
-        <w:rPr>
-          <w:rFonts w:ascii="Times New Roman" w:hAnsi="Times New Roman" w:cs="Times New Roman"/>
-          <w:sz w:val="24"/>
-          <w:szCs w:val="24"/>
-        </w:rPr>
-        <w:t>фронтенд</w:t>
-      </w:r>
-      <w:proofErr w:type="spellEnd"/>
-      <w:r>
-        <w:rPr>
-          <w:rFonts w:ascii="Times New Roman" w:hAnsi="Times New Roman" w:cs="Times New Roman"/>
-          <w:sz w:val="24"/>
-          <w:szCs w:val="24"/>
-        </w:rPr>
-        <w:t xml:space="preserve">-стороны проекта </w:t>
+      <w:r>
+        <w:rPr>
+          <w:rFonts w:ascii="Times New Roman" w:hAnsi="Times New Roman" w:cs="Times New Roman"/>
+          <w:sz w:val="24"/>
+          <w:szCs w:val="24"/>
+        </w:rPr>
+        <w:t xml:space="preserve">фронтенд-стороны проекта </w:t>
       </w:r>
       <w:r>
         <w:rPr>
@@ -2856,7 +2738,6 @@
         </w:rPr>
         <w:t>.</w:t>
       </w:r>
-      <w:proofErr w:type="spellStart"/>
       <w:r>
         <w:rPr>
           <w:rFonts w:ascii="Times New Roman" w:hAnsi="Times New Roman" w:cs="Times New Roman"/>
@@ -2866,7 +2747,6 @@
         </w:rPr>
         <w:t>js</w:t>
       </w:r>
-      <w:proofErr w:type="spellEnd"/>
       <w:r>
         <w:rPr>
           <w:rFonts w:ascii="Times New Roman" w:hAnsi="Times New Roman" w:cs="Times New Roman"/>
@@ -2916,7 +2796,6 @@
         </w:rPr>
         <w:t xml:space="preserve"> </w:t>
       </w:r>
-      <w:proofErr w:type="spellStart"/>
       <w:r>
         <w:rPr>
           <w:rFonts w:ascii="Times New Roman" w:hAnsi="Times New Roman" w:cs="Times New Roman"/>
@@ -2925,7 +2804,6 @@
         </w:rPr>
         <w:t>Vuetify</w:t>
       </w:r>
-      <w:proofErr w:type="spellEnd"/>
       <w:r>
         <w:rPr>
           <w:rFonts w:ascii="Times New Roman" w:hAnsi="Times New Roman" w:cs="Times New Roman"/>
@@ -3115,7 +2993,6 @@
         </w:rPr>
         <w:t xml:space="preserve">с присоединением модуля </w:t>
       </w:r>
-      <w:proofErr w:type="spellStart"/>
       <w:r>
         <w:rPr>
           <w:rFonts w:ascii="Times New Roman" w:hAnsi="Times New Roman" w:cs="Times New Roman"/>
@@ -3125,7 +3002,6 @@
         </w:rPr>
         <w:t>Jazzmin</w:t>
       </w:r>
-      <w:proofErr w:type="spellEnd"/>
       <w:r>
         <w:rPr>
           <w:rFonts w:ascii="Times New Roman" w:hAnsi="Times New Roman" w:cs="Times New Roman"/>
@@ -3156,25 +3032,7 @@
           <w:sz w:val="24"/>
           <w:szCs w:val="24"/>
         </w:rPr>
-        <w:t xml:space="preserve"> – </w:t>
-      </w:r>
-      <w:proofErr w:type="spellStart"/>
-      <w:r>
-        <w:rPr>
-          <w:rFonts w:ascii="Times New Roman" w:hAnsi="Times New Roman" w:cs="Times New Roman"/>
-          <w:sz w:val="24"/>
-          <w:szCs w:val="24"/>
-        </w:rPr>
-        <w:t>дашборд</w:t>
-      </w:r>
-      <w:proofErr w:type="spellEnd"/>
-      <w:r>
-        <w:rPr>
-          <w:rFonts w:ascii="Times New Roman" w:hAnsi="Times New Roman" w:cs="Times New Roman"/>
-          <w:sz w:val="24"/>
-          <w:szCs w:val="24"/>
-        </w:rPr>
-        <w:t xml:space="preserve"> (</w:t>
+        <w:t xml:space="preserve"> – дашборд (</w:t>
       </w:r>
       <w:r>
         <w:rPr>
@@ -3256,25 +3114,7 @@
           <w:sz w:val="24"/>
           <w:szCs w:val="24"/>
         </w:rPr>
-        <w:t xml:space="preserve">(кроме панели администратора, но там тоже есть все нужные ссылки). Из него можно открыть </w:t>
-      </w:r>
-      <w:proofErr w:type="spellStart"/>
-      <w:r>
-        <w:rPr>
-          <w:rFonts w:ascii="Times New Roman" w:hAnsi="Times New Roman" w:cs="Times New Roman"/>
-          <w:sz w:val="24"/>
-          <w:szCs w:val="24"/>
-        </w:rPr>
-        <w:t>гитхаб</w:t>
-      </w:r>
-      <w:proofErr w:type="spellEnd"/>
-      <w:r>
-        <w:rPr>
-          <w:rFonts w:ascii="Times New Roman" w:hAnsi="Times New Roman" w:cs="Times New Roman"/>
-          <w:sz w:val="24"/>
-          <w:szCs w:val="24"/>
-        </w:rPr>
-        <w:t xml:space="preserve"> репозиторий, админ-панель, </w:t>
+        <w:t xml:space="preserve">(кроме панели администратора, но там тоже есть все нужные ссылки). Из него можно открыть гитхаб репозиторий, админ-панель, </w:t>
       </w:r>
       <w:r>
         <w:rPr>
@@ -3318,7 +3158,6 @@
         </w:rPr>
         <w:t>S</w:t>
       </w:r>
-      <w:proofErr w:type="spellStart"/>
       <w:r>
         <w:rPr>
           <w:rFonts w:ascii="Times New Roman" w:hAnsi="Times New Roman" w:cs="Times New Roman"/>
@@ -3327,7 +3166,6 @@
         </w:rPr>
         <w:t>upport</w:t>
       </w:r>
-      <w:proofErr w:type="spellEnd"/>
       <w:r>
         <w:rPr>
           <w:rFonts w:ascii="Times New Roman" w:hAnsi="Times New Roman" w:cs="Times New Roman"/>
@@ -3336,49 +3174,22 @@
         </w:rPr>
         <w:t xml:space="preserve">. </w:t>
       </w:r>
-      <w:proofErr w:type="spellStart"/>
-      <w:r>
-        <w:rPr>
-          <w:rFonts w:ascii="Times New Roman" w:hAnsi="Times New Roman" w:cs="Times New Roman"/>
-          <w:sz w:val="24"/>
-          <w:szCs w:val="24"/>
-        </w:rPr>
-        <w:t>GitHub</w:t>
-      </w:r>
-      <w:proofErr w:type="spellEnd"/>
-      <w:r>
-        <w:rPr>
-          <w:rFonts w:ascii="Times New Roman" w:hAnsi="Times New Roman" w:cs="Times New Roman"/>
-          <w:sz w:val="24"/>
-          <w:szCs w:val="24"/>
-        </w:rPr>
-        <w:t>-репозиторий проекта ведётся с использованием веток и публичных данных. Например, все документы, включая этот, можно найти в директории «_</w:t>
-      </w:r>
-      <w:proofErr w:type="spellStart"/>
-      <w:r>
-        <w:rPr>
-          <w:rFonts w:ascii="Times New Roman" w:hAnsi="Times New Roman" w:cs="Times New Roman"/>
-          <w:sz w:val="24"/>
-          <w:szCs w:val="24"/>
-        </w:rPr>
-        <w:t>docs</w:t>
-      </w:r>
-      <w:proofErr w:type="spellEnd"/>
-      <w:r>
-        <w:rPr>
-          <w:rFonts w:ascii="Times New Roman" w:hAnsi="Times New Roman" w:cs="Times New Roman"/>
-          <w:sz w:val="24"/>
-          <w:szCs w:val="24"/>
-        </w:rPr>
-        <w:t>», а большую часть информации, в укороченном виде, можно получить, прочитав README.md.</w:t>
-      </w:r>
-      <w:r>
-        <w:rPr>
-          <w:rFonts w:ascii="Times New Roman" w:hAnsi="Times New Roman" w:cs="Times New Roman"/>
-          <w:sz w:val="24"/>
-          <w:szCs w:val="24"/>
-        </w:rPr>
-        <w:t xml:space="preserve"> </w:t>
+      <w:r>
+        <w:rPr>
+          <w:rFonts w:ascii="Times New Roman" w:hAnsi="Times New Roman" w:cs="Times New Roman"/>
+          <w:sz w:val="24"/>
+          <w:szCs w:val="24"/>
+        </w:rPr>
+        <w:t xml:space="preserve">GitHub-репозиторий проекта ведётся с использованием веток и публичных данных. Например, все документы, включая этот, можно найти в </w:t>
+      </w:r>
+      <w:r>
+        <w:rPr>
+          <w:rFonts w:ascii="Times New Roman" w:hAnsi="Times New Roman" w:cs="Times New Roman"/>
+          <w:sz w:val="24"/>
+          <w:szCs w:val="24"/>
+        </w:rPr>
+        <w:lastRenderedPageBreak/>
+        <w:t xml:space="preserve">директории «_docs», а большую часть информации, в укороченном виде, можно получить, прочитав README.md. </w:t>
       </w:r>
       <w:r>
         <w:rPr>
@@ -3464,16 +3275,7 @@
           <w:sz w:val="24"/>
           <w:szCs w:val="24"/>
         </w:rPr>
-        <w:t xml:space="preserve">при этом </w:t>
-      </w:r>
-      <w:r>
-        <w:rPr>
-          <w:rFonts w:ascii="Times New Roman" w:hAnsi="Times New Roman" w:cs="Times New Roman"/>
-          <w:sz w:val="24"/>
-          <w:szCs w:val="24"/>
-        </w:rPr>
-        <w:lastRenderedPageBreak/>
-        <w:t xml:space="preserve">без авторизации </w:t>
+        <w:t xml:space="preserve">при этом без авторизации </w:t>
       </w:r>
       <w:r>
         <w:rPr>
@@ -3643,25 +3445,7 @@
           <w:sz w:val="24"/>
           <w:szCs w:val="24"/>
         </w:rPr>
-        <w:t>выводится на главной странице и странице «</w:t>
-      </w:r>
-      <w:proofErr w:type="spellStart"/>
-      <w:r>
-        <w:rPr>
-          <w:rFonts w:ascii="Times New Roman" w:hAnsi="Times New Roman" w:cs="Times New Roman"/>
-          <w:sz w:val="24"/>
-          <w:szCs w:val="24"/>
-        </w:rPr>
-        <w:t>About</w:t>
-      </w:r>
-      <w:proofErr w:type="spellEnd"/>
-      <w:r>
-        <w:rPr>
-          <w:rFonts w:ascii="Times New Roman" w:hAnsi="Times New Roman" w:cs="Times New Roman"/>
-          <w:sz w:val="24"/>
-          <w:szCs w:val="24"/>
-        </w:rPr>
-        <w:t>». Здесь собраны основные данные по проекту.</w:t>
+        <w:t>выводится на главной странице и странице «About». Здесь собраны основные данные по проекту.</w:t>
       </w:r>
       <w:r>
         <w:rPr>
@@ -3687,7 +3471,6 @@
         </w:rPr>
         <w:t xml:space="preserve"> а также любую другую страницу (например, страницу с информацией о треке). Ещё проект обладает высокой доступностью (правильно работает </w:t>
       </w:r>
-      <w:proofErr w:type="spellStart"/>
       <w:r>
         <w:rPr>
           <w:rFonts w:ascii="Times New Roman" w:hAnsi="Times New Roman" w:cs="Times New Roman"/>
@@ -3697,7 +3480,6 @@
         </w:rPr>
         <w:t>tabindex</w:t>
       </w:r>
-      <w:proofErr w:type="spellEnd"/>
       <w:r>
         <w:rPr>
           <w:rFonts w:ascii="Times New Roman" w:hAnsi="Times New Roman" w:cs="Times New Roman"/>
@@ -3868,7 +3650,6 @@
         </w:rPr>
         <w:t xml:space="preserve">с помощью </w:t>
       </w:r>
-      <w:proofErr w:type="spellStart"/>
       <w:r>
         <w:rPr>
           <w:rFonts w:ascii="Times New Roman" w:hAnsi="Times New Roman" w:cs="Times New Roman"/>
@@ -3877,7 +3658,6 @@
         </w:rPr>
         <w:t>Django</w:t>
       </w:r>
-      <w:proofErr w:type="spellEnd"/>
       <w:r>
         <w:rPr>
           <w:rFonts w:ascii="Times New Roman" w:hAnsi="Times New Roman" w:cs="Times New Roman"/>
@@ -3985,7 +3765,6 @@
         <w:t xml:space="preserve">, вроде </w:t>
       </w:r>
       <w:hyperlink r:id="rId8" w:history="1">
-        <w:proofErr w:type="spellStart"/>
         <w:r>
           <w:rPr>
             <w:rStyle w:val="a8"/>
@@ -3996,7 +3775,6 @@
           </w:rPr>
           <w:t>MusicBrainz</w:t>
         </w:r>
-        <w:proofErr w:type="spellEnd"/>
       </w:hyperlink>
       <w:r>
         <w:rPr>
@@ -4247,25 +4025,7 @@
           <w:sz w:val="24"/>
           <w:szCs w:val="24"/>
         </w:rPr>
-        <w:t xml:space="preserve">При разработке проекта было применено ручное тестирование, в частности приложение </w:t>
-      </w:r>
-      <w:proofErr w:type="spellStart"/>
-      <w:r>
-        <w:rPr>
-          <w:rFonts w:ascii="Times New Roman" w:hAnsi="Times New Roman" w:cs="Times New Roman"/>
-          <w:sz w:val="24"/>
-          <w:szCs w:val="24"/>
-        </w:rPr>
-        <w:t>Postman</w:t>
-      </w:r>
-      <w:proofErr w:type="spellEnd"/>
-      <w:r>
-        <w:rPr>
-          <w:rFonts w:ascii="Times New Roman" w:hAnsi="Times New Roman" w:cs="Times New Roman"/>
-          <w:sz w:val="24"/>
-          <w:szCs w:val="24"/>
-        </w:rPr>
-        <w:t xml:space="preserve"> для тестирования API.</w:t>
+        <w:t>При разработке проекта было применено ручное тестирование, в частности приложение Postman для тестирования API.</w:t>
       </w:r>
       <w:r>
         <w:rPr>
@@ -4302,7 +4062,6 @@
         </w:rPr>
         <w:t>u</w:t>
       </w:r>
-      <w:proofErr w:type="spellStart"/>
       <w:r>
         <w:rPr>
           <w:rFonts w:ascii="Times New Roman" w:hAnsi="Times New Roman" w:cs="Times New Roman"/>
@@ -4311,31 +4070,8 @@
           <w:sz w:val="24"/>
           <w:szCs w:val="24"/>
         </w:rPr>
-        <w:t>ser</w:t>
-      </w:r>
-      <w:proofErr w:type="spellEnd"/>
-      <w:r>
-        <w:rPr>
-          <w:rFonts w:ascii="Times New Roman" w:hAnsi="Times New Roman" w:cs="Times New Roman"/>
-          <w:b/>
-          <w:bCs/>
-          <w:sz w:val="24"/>
-          <w:szCs w:val="24"/>
-        </w:rPr>
-        <w:t xml:space="preserve"> </w:t>
-      </w:r>
-      <w:proofErr w:type="spellStart"/>
-      <w:r>
-        <w:rPr>
-          <w:rFonts w:ascii="Times New Roman" w:hAnsi="Times New Roman" w:cs="Times New Roman"/>
-          <w:b/>
-          <w:bCs/>
-          <w:sz w:val="24"/>
-          <w:szCs w:val="24"/>
-        </w:rPr>
-        <w:t>friendly</w:t>
-      </w:r>
-      <w:proofErr w:type="spellEnd"/>
+        <w:t>ser friendly</w:t>
+      </w:r>
       <w:r>
         <w:rPr>
           <w:rFonts w:ascii="Times New Roman" w:hAnsi="Times New Roman" w:cs="Times New Roman"/>
@@ -4412,7 +4148,6 @@
           <w:szCs w:val="24"/>
         </w:rPr>
       </w:pPr>
-      <w:proofErr w:type="spellStart"/>
       <w:r>
         <w:rPr>
           <w:rFonts w:ascii="Times New Roman" w:hAnsi="Times New Roman" w:cs="Times New Roman"/>
@@ -4421,7 +4156,6 @@
         </w:rPr>
         <w:t>Django</w:t>
       </w:r>
-      <w:proofErr w:type="spellEnd"/>
     </w:p>
     <w:p>
       <w:pPr>
@@ -4441,34 +4175,14 @@
           <w:szCs w:val="24"/>
         </w:rPr>
       </w:pPr>
-      <w:proofErr w:type="spellStart"/>
-      <w:r>
-        <w:rPr>
-          <w:rFonts w:ascii="Times New Roman" w:hAnsi="Times New Roman" w:cs="Times New Roman"/>
-          <w:sz w:val="24"/>
-          <w:szCs w:val="24"/>
-        </w:rPr>
-        <w:t>Django</w:t>
-      </w:r>
-      <w:proofErr w:type="spellEnd"/>
-      <w:r>
-        <w:rPr>
-          <w:rFonts w:ascii="Times New Roman" w:hAnsi="Times New Roman" w:cs="Times New Roman"/>
-          <w:sz w:val="24"/>
-          <w:szCs w:val="24"/>
-        </w:rPr>
-        <w:t xml:space="preserve"> </w:t>
-      </w:r>
-      <w:proofErr w:type="spellStart"/>
-      <w:r>
-        <w:rPr>
-          <w:rFonts w:ascii="Times New Roman" w:hAnsi="Times New Roman" w:cs="Times New Roman"/>
-          <w:sz w:val="24"/>
-          <w:szCs w:val="24"/>
-        </w:rPr>
-        <w:t>Rest</w:t>
-      </w:r>
-      <w:proofErr w:type="spellEnd"/>
+      <w:r>
+        <w:rPr>
+          <w:rFonts w:ascii="Times New Roman" w:hAnsi="Times New Roman" w:cs="Times New Roman"/>
+          <w:sz w:val="24"/>
+          <w:szCs w:val="24"/>
+        </w:rPr>
+        <w:t>Django Rest</w:t>
+      </w:r>
     </w:p>
     <w:p>
       <w:pPr>
@@ -4488,7 +4202,6 @@
           <w:szCs w:val="24"/>
         </w:rPr>
       </w:pPr>
-      <w:proofErr w:type="spellStart"/>
       <w:r>
         <w:rPr>
           <w:rFonts w:ascii="Times New Roman" w:hAnsi="Times New Roman" w:cs="Times New Roman"/>
@@ -4497,7 +4210,6 @@
         </w:rPr>
         <w:t>Jazzmin</w:t>
       </w:r>
-      <w:proofErr w:type="spellEnd"/>
     </w:p>
     <w:p>
       <w:pPr>
@@ -4518,16 +4230,15 @@
           <w:szCs w:val="24"/>
         </w:rPr>
       </w:pPr>
-      <w:proofErr w:type="spellStart"/>
-      <w:r>
-        <w:rPr>
-          <w:rFonts w:ascii="Times New Roman" w:hAnsi="Times New Roman" w:cs="Times New Roman"/>
-          <w:sz w:val="24"/>
-          <w:szCs w:val="24"/>
-        </w:rPr>
+      <w:r>
+        <w:rPr>
+          <w:rFonts w:ascii="Times New Roman" w:hAnsi="Times New Roman" w:cs="Times New Roman"/>
+          <w:sz w:val="24"/>
+          <w:szCs w:val="24"/>
+        </w:rPr>
+        <w:lastRenderedPageBreak/>
         <w:t>SQLite</w:t>
       </w:r>
-      <w:proofErr w:type="spellEnd"/>
     </w:p>
     <w:p>
       <w:pPr>
@@ -4548,17 +4259,14 @@
           <w:szCs w:val="24"/>
         </w:rPr>
       </w:pPr>
-      <w:proofErr w:type="spellStart"/>
-      <w:r>
-        <w:rPr>
-          <w:rFonts w:ascii="Times New Roman" w:hAnsi="Times New Roman" w:cs="Times New Roman"/>
-          <w:sz w:val="24"/>
-          <w:szCs w:val="24"/>
-        </w:rPr>
-        <w:lastRenderedPageBreak/>
+      <w:r>
+        <w:rPr>
+          <w:rFonts w:ascii="Times New Roman" w:hAnsi="Times New Roman" w:cs="Times New Roman"/>
+          <w:sz w:val="24"/>
+          <w:szCs w:val="24"/>
+        </w:rPr>
         <w:t>Vue</w:t>
       </w:r>
-      <w:proofErr w:type="spellEnd"/>
     </w:p>
     <w:p>
       <w:pPr>
@@ -4578,7 +4286,6 @@
           <w:szCs w:val="24"/>
         </w:rPr>
       </w:pPr>
-      <w:proofErr w:type="spellStart"/>
       <w:r>
         <w:rPr>
           <w:rFonts w:ascii="Times New Roman" w:hAnsi="Times New Roman" w:cs="Times New Roman"/>
@@ -4587,7 +4294,6 @@
         </w:rPr>
         <w:t>VueX</w:t>
       </w:r>
-      <w:proofErr w:type="spellEnd"/>
     </w:p>
     <w:p>
       <w:pPr>
@@ -4607,7 +4313,6 @@
           <w:szCs w:val="24"/>
         </w:rPr>
       </w:pPr>
-      <w:proofErr w:type="spellStart"/>
       <w:r>
         <w:rPr>
           <w:rFonts w:ascii="Times New Roman" w:hAnsi="Times New Roman" w:cs="Times New Roman"/>
@@ -4616,7 +4321,6 @@
         </w:rPr>
         <w:t>Vue-Router</w:t>
       </w:r>
-      <w:proofErr w:type="spellEnd"/>
     </w:p>
     <w:p>
       <w:pPr>
@@ -4636,7 +4340,6 @@
           <w:szCs w:val="24"/>
         </w:rPr>
       </w:pPr>
-      <w:proofErr w:type="spellStart"/>
       <w:r>
         <w:rPr>
           <w:rFonts w:ascii="Times New Roman" w:hAnsi="Times New Roman" w:cs="Times New Roman"/>
@@ -4645,7 +4348,6 @@
         </w:rPr>
         <w:t>Vuetify</w:t>
       </w:r>
-      <w:proofErr w:type="spellEnd"/>
     </w:p>
     <w:p>
       <w:pPr>
@@ -4665,7 +4367,6 @@
           <w:szCs w:val="24"/>
         </w:rPr>
       </w:pPr>
-      <w:proofErr w:type="spellStart"/>
       <w:r>
         <w:rPr>
           <w:rFonts w:ascii="Times New Roman" w:hAnsi="Times New Roman" w:cs="Times New Roman"/>
@@ -4674,7 +4375,6 @@
         </w:rPr>
         <w:t>Vuetify-loader</w:t>
       </w:r>
-      <w:proofErr w:type="spellEnd"/>
     </w:p>
     <w:p>
       <w:pPr>
@@ -4695,7 +4395,6 @@
           <w:szCs w:val="24"/>
         </w:rPr>
       </w:pPr>
-      <w:proofErr w:type="spellStart"/>
       <w:r>
         <w:rPr>
           <w:rFonts w:ascii="Times New Roman" w:hAnsi="Times New Roman" w:cs="Times New Roman"/>
@@ -4704,7 +4403,6 @@
         </w:rPr>
         <w:t>Axios</w:t>
       </w:r>
-      <w:proofErr w:type="spellEnd"/>
     </w:p>
     <w:p>
       <w:pPr>
@@ -4731,18 +4429,8 @@
           <w:sz w:val="24"/>
           <w:szCs w:val="24"/>
         </w:rPr>
-        <w:t xml:space="preserve">MDI </w:t>
-      </w:r>
-      <w:proofErr w:type="spellStart"/>
-      <w:r>
-        <w:rPr>
-          <w:rFonts w:ascii="Times New Roman" w:hAnsi="Times New Roman" w:cs="Times New Roman"/>
-          <w:sz w:val="24"/>
-          <w:szCs w:val="24"/>
-        </w:rPr>
-        <w:t>Icons</w:t>
-      </w:r>
-      <w:proofErr w:type="spellEnd"/>
+        <w:t>MDI Icons</w:t>
+      </w:r>
     </w:p>
     <w:p>
       <w:pPr>
@@ -4763,7 +4451,6 @@
           <w:szCs w:val="24"/>
         </w:rPr>
       </w:pPr>
-      <w:proofErr w:type="spellStart"/>
       <w:r>
         <w:rPr>
           <w:rFonts w:ascii="Times New Roman" w:hAnsi="Times New Roman" w:cs="Times New Roman"/>
@@ -4772,7 +4459,6 @@
         </w:rPr>
         <w:t>FontAwesome</w:t>
       </w:r>
-      <w:proofErr w:type="spellEnd"/>
     </w:p>
     <w:p>
       <w:pPr>
@@ -4793,7 +4479,6 @@
           <w:szCs w:val="24"/>
         </w:rPr>
       </w:pPr>
-      <w:proofErr w:type="spellStart"/>
       <w:r>
         <w:rPr>
           <w:rFonts w:ascii="Times New Roman" w:hAnsi="Times New Roman" w:cs="Times New Roman"/>
@@ -4802,7 +4487,6 @@
         </w:rPr>
         <w:t>Fonts</w:t>
       </w:r>
-      <w:proofErr w:type="spellEnd"/>
     </w:p>
     <w:p>
       <w:pPr>
@@ -4830,19 +4514,8 @@
           <w:szCs w:val="24"/>
           <w:lang w:val="en-US"/>
         </w:rPr>
-        <w:t xml:space="preserve">'Please write me a sing' </w:t>
-      </w:r>
-      <w:proofErr w:type="spellStart"/>
-      <w:r>
-        <w:rPr>
-          <w:rFonts w:ascii="Times New Roman" w:hAnsi="Times New Roman" w:cs="Times New Roman"/>
-          <w:sz w:val="24"/>
-          <w:szCs w:val="24"/>
-          <w:lang w:val="en-US"/>
-        </w:rPr>
-        <w:t>ByTheButterfly</w:t>
-      </w:r>
-      <w:proofErr w:type="spellEnd"/>
+        <w:t>'Please write me a sing' ByTheButterfly</w:t>
+      </w:r>
     </w:p>
     <w:p>
       <w:pPr>
@@ -4868,36 +4541,8 @@
           <w:sz w:val="24"/>
           <w:szCs w:val="24"/>
         </w:rPr>
-        <w:t>'</w:t>
-      </w:r>
-      <w:proofErr w:type="spellStart"/>
-      <w:r>
-        <w:rPr>
-          <w:rFonts w:ascii="Times New Roman" w:hAnsi="Times New Roman" w:cs="Times New Roman"/>
-          <w:sz w:val="24"/>
-          <w:szCs w:val="24"/>
-        </w:rPr>
-        <w:t>Tchaikovsky</w:t>
-      </w:r>
-      <w:proofErr w:type="spellEnd"/>
-      <w:r>
-        <w:rPr>
-          <w:rFonts w:ascii="Times New Roman" w:hAnsi="Times New Roman" w:cs="Times New Roman"/>
-          <w:sz w:val="24"/>
-          <w:szCs w:val="24"/>
-        </w:rPr>
-        <w:t xml:space="preserve">' </w:t>
-      </w:r>
-      <w:proofErr w:type="spellStart"/>
-      <w:r>
-        <w:rPr>
-          <w:rFonts w:ascii="Times New Roman" w:hAnsi="Times New Roman" w:cs="Times New Roman"/>
-          <w:sz w:val="24"/>
-          <w:szCs w:val="24"/>
-        </w:rPr>
-        <w:t>JoannaVu</w:t>
-      </w:r>
-      <w:proofErr w:type="spellEnd"/>
+        <w:t>'Tchaikovsky' JoannaVu</w:t>
+      </w:r>
     </w:p>
     <w:p>
       <w:pPr>
@@ -5382,39 +5027,7 @@
           <w:sz w:val="24"/>
           <w:szCs w:val="24"/>
         </w:rPr>
-        <w:t>98</w:t>
-      </w:r>
-      <w:r>
-        <w:rPr>
-          <w:rFonts w:ascii="Times New Roman" w:hAnsi="Times New Roman" w:cs="Times New Roman"/>
-          <w:sz w:val="24"/>
-          <w:szCs w:val="24"/>
-        </w:rPr>
-        <w:t xml:space="preserve"> б</w:t>
-      </w:r>
-      <w:r>
-        <w:rPr>
-          <w:rFonts w:ascii="Times New Roman" w:hAnsi="Times New Roman" w:cs="Times New Roman"/>
-          <w:sz w:val="24"/>
-          <w:szCs w:val="24"/>
-        </w:rPr>
-        <w:t>аллов</w:t>
-      </w:r>
-      <w:r>
-        <w:rPr>
-          <w:rFonts w:ascii="Times New Roman" w:hAnsi="Times New Roman" w:cs="Times New Roman"/>
-          <w:sz w:val="24"/>
-          <w:szCs w:val="24"/>
-        </w:rPr>
-        <w:t xml:space="preserve"> (с учётом получения максимального балла за каждый пункт)</w:t>
-      </w:r>
-      <w:r>
-        <w:rPr>
-          <w:rFonts w:ascii="Times New Roman" w:hAnsi="Times New Roman" w:cs="Times New Roman"/>
-          <w:sz w:val="24"/>
-          <w:szCs w:val="24"/>
-        </w:rPr>
-        <w:t>. Это оценка «</w:t>
+        <w:t>9</w:t>
       </w:r>
       <w:r>
         <w:rPr>
@@ -5424,34 +5037,41 @@
           <w:sz w:val="24"/>
           <w:szCs w:val="24"/>
         </w:rPr>
-        <w:t>Отлично</w:t>
-      </w:r>
-      <w:r>
-        <w:rPr>
-          <w:rFonts w:ascii="Times New Roman" w:hAnsi="Times New Roman" w:cs="Times New Roman"/>
-          <w:sz w:val="24"/>
-          <w:szCs w:val="24"/>
-        </w:rPr>
-        <w:t>».</w:t>
-      </w:r>
-    </w:p>
-    <w:p>
-      <w:pPr>
-        <w:spacing w:line="360" w:lineRule="auto"/>
-        <w:ind w:firstLine="851"/>
-        <w:jc w:val="both"/>
-        <w:rPr>
-          <w:rFonts w:ascii="Times New Roman" w:hAnsi="Times New Roman" w:cs="Times New Roman"/>
-          <w:sz w:val="24"/>
-          <w:szCs w:val="24"/>
-        </w:rPr>
-      </w:pPr>
-    </w:p>
-    <w:p>
-      <w:pPr>
-        <w:spacing w:line="360" w:lineRule="auto"/>
-        <w:ind w:firstLine="851"/>
-        <w:jc w:val="both"/>
+        <w:t>9</w:t>
+      </w:r>
+      <w:r>
+        <w:rPr>
+          <w:rFonts w:ascii="Times New Roman" w:hAnsi="Times New Roman" w:cs="Times New Roman"/>
+          <w:sz w:val="24"/>
+          <w:szCs w:val="24"/>
+        </w:rPr>
+        <w:t xml:space="preserve"> б</w:t>
+      </w:r>
+      <w:r>
+        <w:rPr>
+          <w:rFonts w:ascii="Times New Roman" w:hAnsi="Times New Roman" w:cs="Times New Roman"/>
+          <w:sz w:val="24"/>
+          <w:szCs w:val="24"/>
+        </w:rPr>
+        <w:t>аллов</w:t>
+      </w:r>
+      <w:r>
+        <w:rPr>
+          <w:rFonts w:ascii="Times New Roman" w:hAnsi="Times New Roman" w:cs="Times New Roman"/>
+          <w:sz w:val="24"/>
+          <w:szCs w:val="24"/>
+        </w:rPr>
+        <w:t xml:space="preserve"> (с учётом получения максимального балла за каждый пункт)</w:t>
+      </w:r>
+      <w:r>
+        <w:rPr>
+          <w:rFonts w:ascii="Times New Roman" w:hAnsi="Times New Roman" w:cs="Times New Roman"/>
+          <w:sz w:val="24"/>
+          <w:szCs w:val="24"/>
+        </w:rPr>
+        <w:t>. Это оценка «</w:t>
+      </w:r>
+      <w:r>
         <w:rPr>
           <w:rFonts w:ascii="Times New Roman" w:hAnsi="Times New Roman" w:cs="Times New Roman"/>
           <w:b/>
@@ -5459,8 +5079,34 @@
           <w:sz w:val="24"/>
           <w:szCs w:val="24"/>
         </w:rPr>
-      </w:pPr>
-      <w:r>
+        <w:t>Отлично</w:t>
+      </w:r>
+      <w:r>
+        <w:rPr>
+          <w:rFonts w:ascii="Times New Roman" w:hAnsi="Times New Roman" w:cs="Times New Roman"/>
+          <w:sz w:val="24"/>
+          <w:szCs w:val="24"/>
+        </w:rPr>
+        <w:t>».</w:t>
+      </w:r>
+    </w:p>
+    <w:p>
+      <w:pPr>
+        <w:spacing w:line="360" w:lineRule="auto"/>
+        <w:ind w:firstLine="851"/>
+        <w:jc w:val="both"/>
+        <w:rPr>
+          <w:rFonts w:ascii="Times New Roman" w:hAnsi="Times New Roman" w:cs="Times New Roman"/>
+          <w:sz w:val="24"/>
+          <w:szCs w:val="24"/>
+        </w:rPr>
+      </w:pPr>
+    </w:p>
+    <w:p>
+      <w:pPr>
+        <w:spacing w:line="360" w:lineRule="auto"/>
+        <w:ind w:firstLine="851"/>
+        <w:jc w:val="both"/>
         <w:rPr>
           <w:rFonts w:ascii="Times New Roman" w:hAnsi="Times New Roman" w:cs="Times New Roman"/>
           <w:b/>
@@ -5468,6 +5114,15 @@
           <w:sz w:val="24"/>
           <w:szCs w:val="24"/>
         </w:rPr>
+      </w:pPr>
+      <w:r>
+        <w:rPr>
+          <w:rFonts w:ascii="Times New Roman" w:hAnsi="Times New Roman" w:cs="Times New Roman"/>
+          <w:b/>
+          <w:bCs/>
+          <w:sz w:val="24"/>
+          <w:szCs w:val="24"/>
+        </w:rPr>
         <w:t>Все ссылки на итоговые материалы:</w:t>
       </w:r>
     </w:p>
@@ -5480,7 +5135,6 @@
           <w:rFonts w:ascii="Times New Roman" w:hAnsi="Times New Roman" w:cs="Times New Roman"/>
           <w:sz w:val="24"/>
           <w:szCs w:val="24"/>
-          <w:lang w:val="en-US"/>
         </w:rPr>
       </w:pPr>
       <w:r>
@@ -5496,7 +5150,6 @@
           <w:rFonts w:ascii="Times New Roman" w:hAnsi="Times New Roman" w:cs="Times New Roman"/>
           <w:sz w:val="24"/>
           <w:szCs w:val="24"/>
-          <w:lang w:val="en-US"/>
         </w:rPr>
         <w:t xml:space="preserve"> </w:t>
       </w:r>
@@ -5514,7 +5167,6 @@
           <w:rFonts w:ascii="Times New Roman" w:hAnsi="Times New Roman" w:cs="Times New Roman"/>
           <w:sz w:val="24"/>
           <w:szCs w:val="24"/>
-          <w:lang w:val="en-US"/>
         </w:rPr>
         <w:t xml:space="preserve">: </w:t>
       </w:r>
@@ -5527,7 +5179,111 @@
             <w:szCs w:val="24"/>
             <w:lang w:val="en-US"/>
           </w:rPr>
-          <w:t>http://foamy.std-1374.ist.mospolytech.ru/</w:t>
+          <w:t>http</w:t>
+        </w:r>
+        <w:r>
+          <w:rPr>
+            <w:rStyle w:val="a8"/>
+            <w:rFonts w:ascii="Times New Roman" w:hAnsi="Times New Roman" w:cs="Times New Roman"/>
+            <w:sz w:val="24"/>
+            <w:szCs w:val="24"/>
+          </w:rPr>
+          <w:t>://</w:t>
+        </w:r>
+        <w:r>
+          <w:rPr>
+            <w:rStyle w:val="a8"/>
+            <w:rFonts w:ascii="Times New Roman" w:hAnsi="Times New Roman" w:cs="Times New Roman"/>
+            <w:sz w:val="24"/>
+            <w:szCs w:val="24"/>
+            <w:lang w:val="en-US"/>
+          </w:rPr>
+          <w:t>foamy</w:t>
+        </w:r>
+        <w:r>
+          <w:rPr>
+            <w:rStyle w:val="a8"/>
+            <w:rFonts w:ascii="Times New Roman" w:hAnsi="Times New Roman" w:cs="Times New Roman"/>
+            <w:sz w:val="24"/>
+            <w:szCs w:val="24"/>
+          </w:rPr>
+          <w:t>.</w:t>
+        </w:r>
+        <w:r>
+          <w:rPr>
+            <w:rStyle w:val="a8"/>
+            <w:rFonts w:ascii="Times New Roman" w:hAnsi="Times New Roman" w:cs="Times New Roman"/>
+            <w:sz w:val="24"/>
+            <w:szCs w:val="24"/>
+            <w:lang w:val="en-US"/>
+          </w:rPr>
+          <w:t>std</w:t>
+        </w:r>
+        <w:r>
+          <w:rPr>
+            <w:rStyle w:val="a8"/>
+            <w:rFonts w:ascii="Times New Roman" w:hAnsi="Times New Roman" w:cs="Times New Roman"/>
+            <w:sz w:val="24"/>
+            <w:szCs w:val="24"/>
+          </w:rPr>
+          <w:t>-1374.</w:t>
+        </w:r>
+        <w:r>
+          <w:rPr>
+            <w:rStyle w:val="a8"/>
+            <w:rFonts w:ascii="Times New Roman" w:hAnsi="Times New Roman" w:cs="Times New Roman"/>
+            <w:sz w:val="24"/>
+            <w:szCs w:val="24"/>
+            <w:lang w:val="en-US"/>
+          </w:rPr>
+          <w:t>ist</w:t>
+        </w:r>
+        <w:r>
+          <w:rPr>
+            <w:rStyle w:val="a8"/>
+            <w:rFonts w:ascii="Times New Roman" w:hAnsi="Times New Roman" w:cs="Times New Roman"/>
+            <w:sz w:val="24"/>
+            <w:szCs w:val="24"/>
+          </w:rPr>
+          <w:t>.</w:t>
+        </w:r>
+        <w:r>
+          <w:rPr>
+            <w:rStyle w:val="a8"/>
+            <w:rFonts w:ascii="Times New Roman" w:hAnsi="Times New Roman" w:cs="Times New Roman"/>
+            <w:sz w:val="24"/>
+            <w:szCs w:val="24"/>
+            <w:lang w:val="en-US"/>
+          </w:rPr>
+          <w:t>mospolytech</w:t>
+        </w:r>
+        <w:r>
+          <w:rPr>
+            <w:rStyle w:val="a8"/>
+            <w:rFonts w:ascii="Times New Roman" w:hAnsi="Times New Roman" w:cs="Times New Roman"/>
+            <w:sz w:val="24"/>
+            <w:szCs w:val="24"/>
+          </w:rPr>
+          <w:t>.</w:t>
+        </w:r>
+        <w:r>
+          <w:rPr>
+            <w:rStyle w:val="a8"/>
+            <w:rFonts w:ascii="Times New Roman" w:hAnsi="Times New Roman" w:cs="Times New Roman"/>
+            <w:sz w:val="24"/>
+            <w:szCs w:val="24"/>
+            <w:lang w:val="en-US"/>
+          </w:rPr>
+          <w:t>ru</w:t>
+        </w:r>
+        <w:r>
+          <w:rPr>
+            <w:rStyle w:val="a8"/>
+            <w:rFonts w:ascii="Times New Roman" w:hAnsi="Times New Roman" w:cs="Times New Roman"/>
+            <w:sz w:val="24"/>
+            <w:szCs w:val="24"/>
+          </w:rPr>
+          <w:t>/</w:t>
         </w:r>
       </w:hyperlink>
     </w:p>
@@ -5629,7 +5385,6 @@
           <w:rFonts w:ascii="Times New Roman" w:hAnsi="Times New Roman" w:cs="Times New Roman"/>
           <w:sz w:val="24"/>
           <w:szCs w:val="24"/>
-          <w:lang w:val="en-US"/>
         </w:rPr>
       </w:pPr>
       <w:hyperlink r:id="rId12" w:history="1">
@@ -5641,7 +5396,45 @@
             <w:szCs w:val="24"/>
             <w:lang w:val="en-US"/>
           </w:rPr>
-          <w:t>programmer@bouhartsev.top</w:t>
+          <w:t>programmer</w:t>
+        </w:r>
+        <w:r>
+          <w:rPr>
+            <w:rStyle w:val="a8"/>
+            <w:rFonts w:ascii="Times New Roman" w:hAnsi="Times New Roman" w:cs="Times New Roman"/>
+            <w:sz w:val="24"/>
+            <w:szCs w:val="24"/>
+          </w:rPr>
+          <w:t>@</w:t>
+        </w:r>
+        <w:r>
+          <w:rPr>
+            <w:rStyle w:val="a8"/>
+            <w:rFonts w:ascii="Times New Roman" w:hAnsi="Times New Roman" w:cs="Times New Roman"/>
+            <w:sz w:val="24"/>
+            <w:szCs w:val="24"/>
+            <w:lang w:val="en-US"/>
+          </w:rPr>
+          <w:t>bouhartsev</w:t>
+        </w:r>
+        <w:r>
+          <w:rPr>
+            <w:rStyle w:val="a8"/>
+            <w:rFonts w:ascii="Times New Roman" w:hAnsi="Times New Roman" w:cs="Times New Roman"/>
+            <w:sz w:val="24"/>
+            <w:szCs w:val="24"/>
+          </w:rPr>
+          <w:t>.</w:t>
+        </w:r>
+        <w:r>
+          <w:rPr>
+            <w:rStyle w:val="a8"/>
+            <w:rFonts w:ascii="Times New Roman" w:hAnsi="Times New Roman" w:cs="Times New Roman"/>
+            <w:sz w:val="24"/>
+            <w:szCs w:val="24"/>
+            <w:lang w:val="en-US"/>
+          </w:rPr>
+          <w:t>top</w:t>
         </w:r>
       </w:hyperlink>
     </w:p>
@@ -5654,7 +5447,6 @@
           <w:rFonts w:ascii="Times New Roman" w:hAnsi="Times New Roman" w:cs="Times New Roman"/>
           <w:sz w:val="24"/>
           <w:szCs w:val="24"/>
-          <w:lang w:val="en-US"/>
         </w:rPr>
       </w:pPr>
       <w:hyperlink r:id="rId13" w:history="1">
@@ -5668,7 +5460,6 @@
           </w:rPr>
           <w:t>VK</w:t>
         </w:r>
-        <w:proofErr w:type="spellStart"/>
         <w:r>
           <w:rPr>
             <w:rStyle w:val="a8"/>
@@ -5678,33 +5469,46 @@
           </w:rPr>
           <w:t>онтакте</w:t>
         </w:r>
-        <w:proofErr w:type="spellEnd"/>
       </w:hyperlink>
       <w:r>
         <w:rPr>
           <w:rFonts w:ascii="Times New Roman" w:hAnsi="Times New Roman" w:cs="Times New Roman"/>
           <w:sz w:val="24"/>
           <w:szCs w:val="24"/>
-          <w:lang w:val="en-US"/>
-        </w:rPr>
-        <w:t xml:space="preserve"> (@bouhartsev)</w:t>
-      </w:r>
-    </w:p>
-    <w:p>
-      <w:pPr>
-        <w:rPr>
-          <w:rFonts w:ascii="Times New Roman" w:hAnsi="Times New Roman" w:cs="Times New Roman"/>
-          <w:sz w:val="24"/>
-          <w:szCs w:val="24"/>
-          <w:lang w:val="en-US"/>
-        </w:rPr>
-      </w:pPr>
-      <w:r>
-        <w:rPr>
-          <w:rFonts w:ascii="Times New Roman" w:hAnsi="Times New Roman" w:cs="Times New Roman"/>
-          <w:sz w:val="24"/>
-          <w:szCs w:val="24"/>
-          <w:lang w:val="en-US"/>
+        </w:rPr>
+        <w:t xml:space="preserve"> (@</w:t>
+      </w:r>
+      <w:r>
+        <w:rPr>
+          <w:rFonts w:ascii="Times New Roman" w:hAnsi="Times New Roman" w:cs="Times New Roman"/>
+          <w:sz w:val="24"/>
+          <w:szCs w:val="24"/>
+          <w:lang w:val="en-US"/>
+        </w:rPr>
+        <w:t>bouhartsev</w:t>
+      </w:r>
+      <w:r>
+        <w:rPr>
+          <w:rFonts w:ascii="Times New Roman" w:hAnsi="Times New Roman" w:cs="Times New Roman"/>
+          <w:sz w:val="24"/>
+          <w:szCs w:val="24"/>
+        </w:rPr>
+        <w:t>)</w:t>
+      </w:r>
+    </w:p>
+    <w:p>
+      <w:pPr>
+        <w:rPr>
+          <w:rFonts w:ascii="Times New Roman" w:hAnsi="Times New Roman" w:cs="Times New Roman"/>
+          <w:sz w:val="24"/>
+          <w:szCs w:val="24"/>
+        </w:rPr>
+      </w:pPr>
+      <w:r>
+        <w:rPr>
+          <w:rFonts w:ascii="Times New Roman" w:hAnsi="Times New Roman" w:cs="Times New Roman"/>
+          <w:sz w:val="24"/>
+          <w:szCs w:val="24"/>
         </w:rPr>
         <w:br w:type="page"/>
       </w:r>
@@ -5729,7 +5533,25 @@
           <w:szCs w:val="28"/>
         </w:rPr>
         <w:lastRenderedPageBreak/>
-        <w:t>СПИСОК ИСТОЧНИКОВ</w:t>
+        <w:t>СПИСОК</w:t>
+      </w:r>
+      <w:r>
+        <w:rPr>
+          <w:rFonts w:ascii="Times New Roman" w:hAnsi="Times New Roman" w:cs="Times New Roman"/>
+          <w:color w:val="auto"/>
+          <w:sz w:val="28"/>
+          <w:szCs w:val="28"/>
+        </w:rPr>
+        <w:t xml:space="preserve"> </w:t>
+      </w:r>
+      <w:r>
+        <w:rPr>
+          <w:rFonts w:ascii="Times New Roman" w:hAnsi="Times New Roman" w:cs="Times New Roman"/>
+          <w:color w:val="auto"/>
+          <w:sz w:val="28"/>
+          <w:szCs w:val="28"/>
+        </w:rPr>
+        <w:t>ИСТОЧНИКОВ</w:t>
       </w:r>
       <w:bookmarkEnd w:id="3"/>
     </w:p>
@@ -5741,7 +5563,6 @@
           <w:rFonts w:ascii="Times New Roman" w:hAnsi="Times New Roman" w:cs="Times New Roman"/>
           <w:sz w:val="24"/>
           <w:szCs w:val="24"/>
-          <w:lang w:val="en-US"/>
         </w:rPr>
       </w:pPr>
       <w:hyperlink r:id="rId14" w:history="1">
@@ -5753,7 +5574,26 @@
             <w:szCs w:val="24"/>
             <w:lang w:val="en-US"/>
           </w:rPr>
-          <w:t>Vue.js</w:t>
+          <w:t>Vue</w:t>
+        </w:r>
+        <w:r>
+          <w:rPr>
+            <w:rStyle w:val="a8"/>
+            <w:rFonts w:ascii="Times New Roman" w:hAnsi="Times New Roman" w:cs="Times New Roman"/>
+            <w:sz w:val="24"/>
+            <w:szCs w:val="24"/>
+          </w:rPr>
+          <w:t>.</w:t>
+        </w:r>
+        <w:r>
+          <w:rPr>
+            <w:rStyle w:val="a8"/>
+            <w:rFonts w:ascii="Times New Roman" w:hAnsi="Times New Roman" w:cs="Times New Roman"/>
+            <w:sz w:val="24"/>
+            <w:szCs w:val="24"/>
+            <w:lang w:val="en-US"/>
+          </w:rPr>
+          <w:t>js</w:t>
         </w:r>
       </w:hyperlink>
     </w:p>
@@ -5765,11 +5605,9 @@
           <w:rFonts w:ascii="Times New Roman" w:hAnsi="Times New Roman" w:cs="Times New Roman"/>
           <w:sz w:val="24"/>
           <w:szCs w:val="24"/>
-          <w:lang w:val="en-US"/>
         </w:rPr>
       </w:pPr>
       <w:hyperlink r:id="rId15" w:history="1">
-        <w:proofErr w:type="spellStart"/>
         <w:r>
           <w:rPr>
             <w:rStyle w:val="a8"/>
@@ -5780,7 +5618,6 @@
           </w:rPr>
           <w:t>Vuetify</w:t>
         </w:r>
-        <w:proofErr w:type="spellEnd"/>
       </w:hyperlink>
     </w:p>
     <w:p>
@@ -5791,7 +5628,6 @@
           <w:rFonts w:ascii="Times New Roman" w:hAnsi="Times New Roman" w:cs="Times New Roman"/>
           <w:sz w:val="24"/>
           <w:szCs w:val="24"/>
-          <w:lang w:val="en-US"/>
         </w:rPr>
       </w:pPr>
       <w:hyperlink r:id="rId16" w:history="1">
@@ -5820,7 +5656,6 @@
         </w:rPr>
       </w:pPr>
       <w:hyperlink r:id="rId17" w:history="1">
-        <w:proofErr w:type="spellStart"/>
         <w:r>
           <w:rPr>
             <w:rStyle w:val="a8"/>
@@ -5831,7 +5666,6 @@
           </w:rPr>
           <w:t>djbook</w:t>
         </w:r>
-        <w:proofErr w:type="spellEnd"/>
       </w:hyperlink>
     </w:p>
     <w:p>
@@ -5871,7 +5705,6 @@
         </w:rPr>
       </w:pPr>
       <w:hyperlink r:id="rId19" w:history="1">
-        <w:proofErr w:type="spellStart"/>
         <w:r>
           <w:rPr>
             <w:rStyle w:val="a8"/>
@@ -5882,7 +5715,6 @@
           </w:rPr>
           <w:t>Tproger</w:t>
         </w:r>
-        <w:proofErr w:type="spellEnd"/>
       </w:hyperlink>
     </w:p>
     <w:p>
@@ -5926,27 +5758,7 @@
             <w:szCs w:val="24"/>
             <w:lang w:val="en-US"/>
           </w:rPr>
-          <w:t>Overf</w:t>
-        </w:r>
-        <w:r>
-          <w:rPr>
-            <w:rStyle w:val="a8"/>
-            <w:rFonts w:ascii="Times New Roman" w:hAnsi="Times New Roman" w:cs="Times New Roman"/>
-            <w:sz w:val="24"/>
-            <w:szCs w:val="24"/>
-            <w:lang w:val="en-US"/>
-          </w:rPr>
-          <w:t>l</w:t>
-        </w:r>
-        <w:r>
-          <w:rPr>
-            <w:rStyle w:val="a8"/>
-            <w:rFonts w:ascii="Times New Roman" w:hAnsi="Times New Roman" w:cs="Times New Roman"/>
-            <w:sz w:val="24"/>
-            <w:szCs w:val="24"/>
-            <w:lang w:val="en-US"/>
-          </w:rPr>
-          <w:t>ow</w:t>
+          <w:t>Overflow</w:t>
         </w:r>
       </w:hyperlink>
     </w:p>
@@ -6013,6 +5825,7 @@
         <w:r>
           <w:rPr>
             <w:rStyle w:val="a8"/>
+            <w:lang w:val="en-US"/>
           </w:rPr>
           <w:t>FIT</w:t>
         </w:r>
@@ -6021,17 +5834,8 @@
             <w:rStyle w:val="a8"/>
             <w:lang w:val="en-US"/>
           </w:rPr>
-          <w:t xml:space="preserve"> </w:t>
+          <w:t xml:space="preserve"> Mospolytech</w:t>
         </w:r>
-        <w:proofErr w:type="spellStart"/>
-        <w:r>
-          <w:rPr>
-            <w:rStyle w:val="a8"/>
-            <w:lang w:val="en-US"/>
-          </w:rPr>
-          <w:t>Mospolytech</w:t>
-        </w:r>
-        <w:proofErr w:type="spellEnd"/>
       </w:hyperlink>
     </w:p>
     <w:p>
@@ -6044,7 +5848,6 @@
         </w:rPr>
       </w:pPr>
       <w:hyperlink r:id="rId24" w:history="1">
-        <w:proofErr w:type="spellStart"/>
         <w:r>
           <w:rPr>
             <w:rStyle w:val="a8"/>
@@ -6052,7 +5855,6 @@
           </w:rPr>
           <w:t>MusicBrainz</w:t>
         </w:r>
-        <w:proofErr w:type="spellEnd"/>
       </w:hyperlink>
     </w:p>
     <w:p>
@@ -6061,6 +5863,7 @@
         <w:ind w:firstLine="851"/>
         <w:jc w:val="both"/>
         <w:rPr>
+          <w:rStyle w:val="a8"/>
           <w:lang w:val="en-US"/>
         </w:rPr>
       </w:pPr>
@@ -6076,19 +5879,36 @@
     </w:p>
     <w:p>
       <w:pPr>
-        <w:rPr>
-          <w:rFonts w:ascii="Times New Roman" w:hAnsi="Times New Roman" w:cs="Times New Roman"/>
-          <w:sz w:val="24"/>
-          <w:szCs w:val="24"/>
-          <w:lang w:val="en-US"/>
-        </w:rPr>
-      </w:pPr>
-      <w:r>
-        <w:rPr>
-          <w:rFonts w:ascii="Times New Roman" w:hAnsi="Times New Roman" w:cs="Times New Roman"/>
-          <w:sz w:val="24"/>
-          <w:szCs w:val="24"/>
-          <w:lang w:val="en-US"/>
+        <w:spacing w:line="360" w:lineRule="auto"/>
+        <w:ind w:firstLine="851"/>
+        <w:jc w:val="both"/>
+        <w:rPr>
+          <w:color w:val="0563C1" w:themeColor="hyperlink"/>
+          <w:u w:val="single"/>
+        </w:rPr>
+      </w:pPr>
+      <w:hyperlink r:id="rId26" w:history="1">
+        <w:r>
+          <w:rPr>
+            <w:rStyle w:val="a8"/>
+          </w:rPr>
+          <w:t>Инструкция по размещению на сервере</w:t>
+        </w:r>
+      </w:hyperlink>
+    </w:p>
+    <w:p>
+      <w:pPr>
+        <w:rPr>
+          <w:rFonts w:ascii="Times New Roman" w:hAnsi="Times New Roman" w:cs="Times New Roman"/>
+          <w:sz w:val="24"/>
+          <w:szCs w:val="24"/>
+        </w:rPr>
+      </w:pPr>
+      <w:r>
+        <w:rPr>
+          <w:rFonts w:ascii="Times New Roman" w:hAnsi="Times New Roman" w:cs="Times New Roman"/>
+          <w:sz w:val="24"/>
+          <w:szCs w:val="24"/>
         </w:rPr>
         <w:br w:type="page"/>
       </w:r>
@@ -6102,7 +5922,6 @@
           <w:color w:val="auto"/>
           <w:sz w:val="28"/>
           <w:szCs w:val="28"/>
-          <w:lang w:val="en-US"/>
         </w:rPr>
       </w:pPr>
       <w:bookmarkStart w:id="4" w:name="_Toc75816993"/>
@@ -6149,23 +5968,13 @@
           <w:szCs w:val="24"/>
         </w:rPr>
       </w:pPr>
-      <w:proofErr w:type="spellStart"/>
-      <w:r>
-        <w:rPr>
-          <w:rFonts w:ascii="Times New Roman" w:hAnsi="Times New Roman" w:cs="Times New Roman"/>
-          <w:sz w:val="24"/>
-          <w:szCs w:val="24"/>
-        </w:rPr>
-        <w:t>Мокап</w:t>
-      </w:r>
-      <w:proofErr w:type="spellEnd"/>
-      <w:r>
-        <w:rPr>
-          <w:rFonts w:ascii="Times New Roman" w:hAnsi="Times New Roman" w:cs="Times New Roman"/>
-          <w:sz w:val="24"/>
-          <w:szCs w:val="24"/>
-        </w:rPr>
-        <w:t xml:space="preserve"> сайта</w:t>
+      <w:r>
+        <w:rPr>
+          <w:rFonts w:ascii="Times New Roman" w:hAnsi="Times New Roman" w:cs="Times New Roman"/>
+          <w:sz w:val="24"/>
+          <w:szCs w:val="24"/>
+        </w:rPr>
+        <w:t>Мокап сайта</w:t>
       </w:r>
     </w:p>
     <w:p>
@@ -6246,7 +6055,7 @@
       </w:r>
     </w:p>
     <w:sectPr>
-      <w:headerReference w:type="default" r:id="rId26"/>
+      <w:headerReference w:type="default" r:id="rId27"/>
       <w:pgSz w:w="11906" w:h="16838"/>
       <w:pgMar w:top="1134" w:right="850" w:bottom="1134" w:left="1701" w:header="708" w:footer="708" w:gutter="0"/>
       <w:cols w:space="708"/>
@@ -7505,6 +7314,7 @@
   <w:style w:type="character" w:default="1" w:styleId="a0">
     <w:name w:val="Default Paragraph Font"/>
     <w:uiPriority w:val="1"/>
+    <w:semiHidden/>
     <w:unhideWhenUsed/>
   </w:style>
   <w:style w:type="table" w:default="1" w:styleId="a1">

</xml_diff>